<commit_message>
add webcontrols info to CV
</commit_message>
<xml_diff>
--- a/about/GeirSeierstadCV.docx
+++ b/about/GeirSeierstadCV.docx
@@ -1465,13 +1465,7 @@
               <w:t xml:space="preserve"> AS, Oslo, Head of Professional Services</w:t>
             </w:r>
           </w:p>
-          <w:p>
-            <w:pPr>
-              <w:rPr>
-                <w:lang w:val="nb-NO"/>
-              </w:rPr>
-            </w:pPr>
-          </w:p>
+          <w:p/>
           <w:p>
             <w:pPr>
               <w:rPr>
@@ -2170,14 +2164,6 @@
               </w:rPr>
               <w:t>2013</w:t>
             </w:r>
-          </w:p>
-          <w:p>
-            <w:pPr>
-              <w:spacing w:after="0"/>
-              <w:rPr>
-                <w:b/>
-              </w:rPr>
-            </w:pPr>
             <w:r>
               <w:br/>
             </w:r>
@@ -2500,6 +2486,131 @@
               <w:t xml:space="preserve"> Dette holder jeg på med på fritiden fremdeles.</w:t>
             </w:r>
           </w:p>
+          <w:p>
+            <w:pPr>
+              <w:rPr>
+                <w:b/>
+                <w:lang w:val="nb-NO"/>
+              </w:rPr>
+            </w:pPr>
+            <w:r>
+              <w:rPr>
+                <w:b/>
+                <w:lang w:val="nb-NO"/>
+              </w:rPr>
+              <w:t>2000-2010</w:t>
+            </w:r>
+            <w:r>
+              <w:rPr>
+                <w:b/>
+                <w:lang w:val="nb-NO"/>
+              </w:rPr>
+              <w:br/>
+            </w:r>
+            <w:r>
+              <w:rPr>
+                <w:b/>
+                <w:lang w:val="nb-NO"/>
+              </w:rPr>
+              <w:t>Utvikling og salg av ASP.NET Webcontrols</w:t>
+            </w:r>
+            <w:r>
+              <w:rPr>
+                <w:b/>
+                <w:lang w:val="nb-NO"/>
+              </w:rPr>
+              <w:t xml:space="preserve"> via Axezz</w:t>
+            </w:r>
+          </w:p>
+          <w:p>
+            <w:pPr>
+              <w:rPr>
+                <w:lang w:val="nb-NO"/>
+              </w:rPr>
+            </w:pPr>
+            <w:r>
+              <w:rPr>
+                <w:lang w:val="nb-NO"/>
+              </w:rPr>
+              <w:t>Jeg utviklet, markedsførte og solgte noen webcontrols via mitt eget firma i flere år. Var tidlig ute med en datagrid som ble svært populær i en periode.</w:t>
+            </w:r>
+          </w:p>
+          <w:p>
+            <w:pPr>
+              <w:rPr>
+                <w:lang w:val="nb-NO"/>
+              </w:rPr>
+            </w:pPr>
+            <w:r>
+              <w:rPr>
+                <w:lang w:val="nb-NO"/>
+              </w:rPr>
+              <w:t xml:space="preserve">AxpDataGrid – </w:t>
+            </w:r>
+            <w:r>
+              <w:rPr>
+                <w:lang w:val="nb-NO"/>
+              </w:rPr>
+              <w:t>Datagrid og forms for ASP.NET. Automatisk dataaksesseringslag.</w:t>
+            </w:r>
+            <w:r>
+              <w:rPr>
+                <w:lang w:val="nb-NO"/>
+              </w:rPr>
+              <w:t xml:space="preserve"> Mer enn 1000 kunder.</w:t>
+            </w:r>
+          </w:p>
+          <w:p>
+            <w:pPr>
+              <w:rPr>
+                <w:lang w:val="nb-NO"/>
+              </w:rPr>
+            </w:pPr>
+            <w:r>
+              <w:rPr>
+                <w:lang w:val="nb-NO"/>
+              </w:rPr>
+              <w:t>AlbumOnNet – Bilde slideshow og album med komplett EXIF informasjon</w:t>
+            </w:r>
+            <w:r>
+              <w:rPr>
+                <w:lang w:val="nb-NO"/>
+              </w:rPr>
+              <w:t>.</w:t>
+            </w:r>
+          </w:p>
+          <w:p>
+            <w:pPr>
+              <w:rPr>
+                <w:lang w:val="nb-NO"/>
+              </w:rPr>
+            </w:pPr>
+            <w:r>
+              <w:rPr>
+                <w:lang w:val="nb-NO"/>
+              </w:rPr>
+              <w:t>Axezz WebGadgets – Tabstrip og navigeringskontroll</w:t>
+            </w:r>
+            <w:r>
+              <w:rPr>
+                <w:lang w:val="nb-NO"/>
+              </w:rPr>
+              <w:t>.</w:t>
+            </w:r>
+          </w:p>
+          <w:p>
+            <w:pPr>
+              <w:rPr>
+                <w:lang w:val="nb-NO"/>
+              </w:rPr>
+            </w:pPr>
+            <w:r>
+              <w:rPr>
+                <w:lang w:val="nb-NO"/>
+              </w:rPr>
+              <w:t>AxpDB – Redigerbar datagrid for ASP Classic. COM objekt.</w:t>
+            </w:r>
+          </w:p>
         </w:tc>
       </w:tr>
       <w:tr>
@@ -2513,8 +2624,14 @@
           <w:p>
             <w:pPr>
               <w:spacing w:after="0"/>
-            </w:pPr>
-            <w:r>
+              <w:rPr>
+                <w:lang w:val="nb-NO"/>
+              </w:rPr>
+            </w:pPr>
+            <w:r>
+              <w:rPr>
+                <w:lang w:val="nb-NO"/>
+              </w:rPr>
               <w:lastRenderedPageBreak/>
               <w:t>2010­07</w:t>
             </w:r>
@@ -2527,8 +2644,14 @@
           <w:p>
             <w:pPr>
               <w:spacing w:after="0"/>
-            </w:pPr>
-            <w:r>
+              <w:rPr>
+                <w:lang w:val="nb-NO"/>
+              </w:rPr>
+            </w:pPr>
+            <w:r>
+              <w:rPr>
+                <w:lang w:val="nb-NO"/>
+              </w:rPr>
               <w:t>­</w:t>
             </w:r>
           </w:p>
@@ -2540,8 +2663,14 @@
           <w:p>
             <w:pPr>
               <w:spacing w:after="0"/>
-            </w:pPr>
-            <w:r>
+              <w:rPr>
+                <w:lang w:val="nb-NO"/>
+              </w:rPr>
+            </w:pPr>
+            <w:r>
+              <w:rPr>
+                <w:lang w:val="nb-NO"/>
+              </w:rPr>
               <w:t>2014­06</w:t>
             </w:r>
           </w:p>
@@ -2826,17 +2955,15 @@
               <w:rPr>
                 <w:lang w:val="nb-NO"/>
               </w:rPr>
-              <w:t>Modellering av  planlagte produkter for å forbedre budsjettering og følge opp redaksjonelt arbeid på en mer effektiv måte.  ASP.NET, Oracle, C#, XML, Excel. Integrert i det interne forlagssystemet Sparta (se lenger ned)</w:t>
-            </w:r>
-          </w:p>
-          <w:p>
-            <w:pPr>
-              <w:spacing w:after="0"/>
-              <w:rPr>
-                <w:b/>
-                <w:lang w:val="nb-NO"/>
-              </w:rPr>
-            </w:pPr>
+              <w:t xml:space="preserve">Modellering av  planlagte produkter for å forbedre budsjettering og følge opp </w:t>
+            </w:r>
+            <w:r>
+              <w:rPr>
+                <w:lang w:val="nb-NO"/>
+              </w:rPr>
+              <w:lastRenderedPageBreak/>
+              <w:t>redaksjonelt arbeid på en mer effektiv måte.  ASP.NET, Oracle, C#, XML, Excel. Integrert i det interne forlagssystemet Sparta (se lenger ned)</w:t>
+            </w:r>
           </w:p>
         </w:tc>
       </w:tr>
@@ -2853,6 +2980,7 @@
               <w:spacing w:after="0"/>
             </w:pPr>
             <w:r>
+              <w:lastRenderedPageBreak/>
               <w:t>2006­01</w:t>
             </w:r>
           </w:p>
@@ -3013,7 +3141,6 @@
               <w:spacing w:after="0"/>
             </w:pPr>
             <w:r>
-              <w:lastRenderedPageBreak/>
               <w:t>2000­01</w:t>
             </w:r>
           </w:p>
@@ -3587,6 +3714,7 @@
               <w:spacing w:line="259" w:lineRule="auto"/>
             </w:pPr>
             <w:r>
+              <w:lastRenderedPageBreak/>
               <w:t>2004­07</w:t>
             </w:r>
           </w:p>
@@ -3765,7 +3893,6 @@
               <w:spacing w:line="259" w:lineRule="auto"/>
             </w:pPr>
             <w:r>
-              <w:lastRenderedPageBreak/>
               <w:t>2004­01</w:t>
             </w:r>
           </w:p>
@@ -4414,6 +4541,7 @@
               <w:spacing w:line="259" w:lineRule="auto"/>
             </w:pPr>
             <w:r>
+              <w:lastRenderedPageBreak/>
               <w:t>1999­10</w:t>
             </w:r>
           </w:p>
@@ -4744,7 +4872,6 @@
               <w:spacing w:line="259" w:lineRule="auto"/>
             </w:pPr>
             <w:r>
-              <w:lastRenderedPageBreak/>
               <w:t>1999­01</w:t>
             </w:r>
           </w:p>
@@ -4982,11 +5109,13 @@
             </w:r>
             <w:proofErr w:type="spellEnd"/>
             <w:r>
-              <w:t xml:space="preserve"> Server</w:t>
-            </w:r>
-            <w:r>
-              <w:t>, ASP Classic</w:t>
-            </w:r>
+              <w:t xml:space="preserve"> Server, ASP Classic</w:t>
+            </w:r>
+          </w:p>
+          <w:p>
+            <w:pPr>
+              <w:spacing w:line="259" w:lineRule="auto"/>
+            </w:pPr>
           </w:p>
         </w:tc>
       </w:tr>
@@ -5530,6 +5659,7 @@
               <w:rPr>
                 <w:lang w:val="nb-NO"/>
               </w:rPr>
+              <w:lastRenderedPageBreak/>
               <w:br/>
             </w:r>
             <w:r>
@@ -5622,6 +5752,7 @@
             <w:pPr>
               <w:rPr>
                 <w:b/>
+                <w:lang w:val="nb-NO"/>
               </w:rPr>
             </w:pPr>
           </w:p>
@@ -5636,7 +5767,6 @@
               <w:rPr>
                 <w:b/>
               </w:rPr>
-              <w:lastRenderedPageBreak/>
               <w:t>RunAid</w:t>
             </w:r>
             <w:proofErr w:type="spellEnd"/>
@@ -7347,7 +7477,7 @@
 </file>
 
 <file path=customXml/itemProps1.xml><?xml version="1.0" encoding="utf-8"?>
-<ds:datastoreItem xmlns:ds="http://schemas.openxmlformats.org/officeDocument/2006/customXml" ds:itemID="{9CC3F606-4714-41DA-966F-05A19A2986FD}">
+<ds:datastoreItem xmlns:ds="http://schemas.openxmlformats.org/officeDocument/2006/customXml" ds:itemID="{2E971525-D901-48C8-B079-0B0E1BA3270D}">
   <ds:schemaRefs>
     <ds:schemaRef ds:uri="http://schemas.openxmlformats.org/officeDocument/2006/bibliography"/>
   </ds:schemaRefs>

</xml_diff>

<commit_message>
updated CV with profile and roles
</commit_message>
<xml_diff>
--- a/about/GeirSeierstadCV.docx
+++ b/about/GeirSeierstadCV.docx
@@ -34,8 +34,6 @@
                 <w:lang w:val="nb-NO"/>
               </w:rPr>
             </w:pPr>
-            <w:bookmarkStart w:id="0" w:name="_GoBack"/>
-            <w:bookmarkEnd w:id="0"/>
             <w:r>
               <w:rPr>
                 <w:rFonts w:eastAsia="Arial"/>
@@ -315,13 +313,13 @@
               <w:rPr>
                 <w:lang w:val="nb-NO"/>
               </w:rPr>
-              <w:t>Nettsted: ww</w:t>
-            </w:r>
-            <w:r>
-              <w:rPr>
-                <w:lang w:val="nb-NO"/>
-              </w:rPr>
-              <w:t>w.axezz.com</w:t>
+              <w:t xml:space="preserve">Nettsted: </w:t>
+            </w:r>
+            <w:r>
+              <w:rPr>
+                <w:lang w:val="nb-NO"/>
+              </w:rPr>
+              <w:t>www.axezz.com</w:t>
             </w:r>
           </w:p>
           <w:p>
@@ -449,141 +447,249 @@
           <w:rFonts w:eastAsia="Arial"/>
           <w:lang w:val="nb-NO"/>
         </w:rPr>
-        <w:t>Kvalifikasjoner</w:t>
+        <w:t>Profil</w:t>
       </w:r>
     </w:p>
     <w:p>
       <w:pPr>
         <w:rPr>
-          <w:b/>
           <w:lang w:val="nb-NO"/>
         </w:rPr>
       </w:pPr>
-      <w:r>
-        <w:rPr>
-          <w:b/>
-          <w:lang w:val="nb-NO"/>
-        </w:rPr>
-        <w:t>Senior front-end w</w:t>
-      </w:r>
-      <w:r>
-        <w:rPr>
-          <w:b/>
-          <w:lang w:val="nb-NO"/>
-        </w:rPr>
-        <w:t>ebutvikler med g</w:t>
-      </w:r>
-      <w:r>
-        <w:rPr>
-          <w:b/>
-          <w:lang w:val="nb-NO"/>
-        </w:rPr>
-        <w:t xml:space="preserve">od </w:t>
-      </w:r>
-      <w:r>
-        <w:rPr>
-          <w:b/>
-          <w:lang w:val="nb-NO"/>
-        </w:rPr>
-        <w:t>back-</w:t>
-      </w:r>
-      <w:r>
-        <w:rPr>
-          <w:b/>
-          <w:lang w:val="nb-NO"/>
-        </w:rPr>
-        <w:t xml:space="preserve">end </w:t>
-      </w:r>
-      <w:r>
-        <w:rPr>
-          <w:b/>
-          <w:lang w:val="nb-NO"/>
-        </w:rPr>
-        <w:t>kunnskap</w:t>
-      </w:r>
-      <w:r>
-        <w:rPr>
-          <w:b/>
-          <w:lang w:val="nb-NO"/>
-        </w:rPr>
-        <w:t>.</w:t>
-      </w:r>
-      <w:r>
-        <w:rPr>
-          <w:b/>
+    </w:p>
+    <w:p>
+      <w:pPr>
+        <w:rPr>
+          <w:lang w:val="nb-NO"/>
+        </w:rPr>
+      </w:pPr>
+      <w:r>
+        <w:rPr>
+          <w:lang w:val="nb-NO"/>
+        </w:rPr>
+        <w:t xml:space="preserve">Geir Seierstad er Sivilingeniør fra University of Glasgow innen Computer Science (1988) og har arbeidet med systemutvikling siden </w:t>
+      </w:r>
+      <w:r>
+        <w:rPr>
+          <w:lang w:val="nb-NO"/>
+        </w:rPr>
+        <w:t>1988.</w:t>
+      </w:r>
+      <w:r>
+        <w:rPr>
+          <w:lang w:val="nb-NO"/>
+        </w:rPr>
+        <w:t xml:space="preserve"> Han har erfaring fra mange prosjekter med utvikling av forretningskritiske systemer.       </w:t>
+      </w:r>
+    </w:p>
+    <w:p>
+      <w:pPr>
+        <w:rPr>
+          <w:lang w:val="nb-NO"/>
+        </w:rPr>
+      </w:pPr>
+      <w:r>
+        <w:rPr>
+          <w:lang w:val="nb-NO"/>
+        </w:rPr>
+        <w:t>Han er fokusert på god prosjektmetodikk og test av programvare. Hans mål er å levere systemutviklingstjenester av høy kvalitet til al</w:t>
+      </w:r>
+      <w:r>
+        <w:rPr>
+          <w:lang w:val="nb-NO"/>
+        </w:rPr>
+        <w:t>le kunder.</w:t>
+      </w:r>
+    </w:p>
+    <w:p>
+      <w:pPr>
+        <w:rPr>
+          <w:lang w:val="nb-NO"/>
+        </w:rPr>
+      </w:pPr>
+      <w:r>
+        <w:rPr>
+          <w:lang w:val="nb-NO"/>
+        </w:rPr>
+        <w:t>Geir</w:t>
+      </w:r>
+      <w:r>
+        <w:rPr>
+          <w:lang w:val="nb-NO"/>
+        </w:rPr>
+        <w:t xml:space="preserve"> har hatt forskjellige roller med </w:t>
+      </w:r>
+      <w:r>
+        <w:rPr>
+          <w:lang w:val="nb-NO"/>
+        </w:rPr>
+        <w:t>front-end web og .NET-utvikling for kunder</w:t>
+      </w:r>
+      <w:r>
+        <w:rPr>
+          <w:lang w:val="nb-NO"/>
+        </w:rPr>
+        <w:t xml:space="preserve"> virksomhets</w:t>
+      </w:r>
+      <w:r>
+        <w:rPr>
+          <w:lang w:val="nb-NO"/>
+        </w:rPr>
+        <w:t>- og profilerings-</w:t>
+      </w:r>
+      <w:r>
+        <w:rPr>
+          <w:lang w:val="nb-NO"/>
+        </w:rPr>
+        <w:t>system</w:t>
+      </w:r>
+      <w:r>
+        <w:rPr>
+          <w:lang w:val="nb-NO"/>
+        </w:rPr>
+        <w:t>er</w:t>
+      </w:r>
+      <w:r>
+        <w:rPr>
+          <w:lang w:val="nb-NO"/>
+        </w:rPr>
+        <w:t xml:space="preserve">. Arbeidet har bestått i implementering av kompleks forretningslogikk i nært samarbeid med systemeier og brukere. Han har </w:t>
+      </w:r>
+      <w:r>
+        <w:rPr>
+          <w:lang w:val="nb-NO"/>
+        </w:rPr>
+        <w:t xml:space="preserve">mye </w:t>
+      </w:r>
+      <w:r>
+        <w:rPr>
+          <w:lang w:val="nb-NO"/>
+        </w:rPr>
+        <w:t xml:space="preserve">erfaring med </w:t>
+      </w:r>
+      <w:r>
+        <w:rPr>
+          <w:lang w:val="nb-NO"/>
+        </w:rPr>
+        <w:t xml:space="preserve">Asp.NET, MVC, C#, JavaScript, </w:t>
+      </w:r>
+      <w:r>
+        <w:rPr>
+          <w:lang w:val="nb-NO"/>
+        </w:rPr>
+        <w:t>WebServices/</w:t>
+      </w:r>
+      <w:r>
+        <w:rPr>
+          <w:lang w:val="nb-NO"/>
+        </w:rPr>
+        <w:t>XML</w:t>
+      </w:r>
+      <w:r>
+        <w:rPr>
+          <w:lang w:val="nb-NO"/>
+        </w:rPr>
+        <w:t>, REST</w:t>
+      </w:r>
+      <w:r>
+        <w:rPr>
+          <w:lang w:val="nb-NO"/>
+        </w:rPr>
+        <w:t xml:space="preserve"> samt </w:t>
+      </w:r>
+      <w:r>
+        <w:rPr>
+          <w:lang w:val="nb-NO"/>
+        </w:rPr>
+        <w:t>SQL Server</w:t>
+      </w:r>
+      <w:r>
+        <w:rPr>
+          <w:lang w:val="nb-NO"/>
+        </w:rPr>
+        <w:t>, Oracle Database</w:t>
+      </w:r>
+      <w:r>
+        <w:rPr>
+          <w:lang w:val="nb-NO"/>
+        </w:rPr>
+        <w:t>, gulp, node.js og git.</w:t>
+      </w:r>
+    </w:p>
+    <w:p>
+      <w:pPr>
+        <w:rPr>
+          <w:lang w:val="nb-NO"/>
+        </w:rPr>
+      </w:pPr>
+      <w:r>
+        <w:rPr>
+          <w:lang w:val="nb-NO"/>
+        </w:rPr>
+        <w:t xml:space="preserve">Han har også vært ansvarlig for </w:t>
+      </w:r>
+      <w:r>
+        <w:rPr>
+          <w:lang w:val="nb-NO"/>
+        </w:rPr>
+        <w:t>effektivisering av programvareleveranser i konsulenthus som en del av en kostnadsreduksjonsprosess.</w:t>
+      </w:r>
+    </w:p>
+    <w:p>
+      <w:pPr>
+        <w:rPr>
+          <w:lang w:val="nb-NO"/>
+        </w:rPr>
+      </w:pPr>
+      <w:r>
+        <w:rPr>
+          <w:lang w:val="nb-NO"/>
+        </w:rPr>
+        <w:t xml:space="preserve">De siste årene har Geir spesielt fokusert på </w:t>
+      </w:r>
+      <w:r>
+        <w:rPr>
+          <w:lang w:val="nb-NO"/>
+        </w:rPr>
+        <w:t>Web front-end teknologi og utvikling.</w:t>
+      </w:r>
+    </w:p>
+    <w:p>
+      <w:pPr>
+        <w:rPr>
+          <w:lang w:val="nb-NO"/>
+        </w:rPr>
+      </w:pPr>
+      <w:r>
+        <w:rPr>
+          <w:lang w:val="nb-NO"/>
+        </w:rPr>
+        <w:t xml:space="preserve">Geir setter sin stolthet i å lytte til kunden og sine lagspillere slik at de sammen kan levere gode løsninger og han forsøker til enhver tid å finne løsninger i samarbeid med kunden som matcher budsjett og teknologiske krav. Han er en utvikler og ser nøyaktighet og konsentrasjon </w:t>
+      </w:r>
+      <w:r>
+        <w:rPr>
+          <w:lang w:val="nb-NO"/>
+        </w:rPr>
+        <w:t xml:space="preserve">som </w:t>
+      </w:r>
+      <w:r>
+        <w:rPr>
+          <w:lang w:val="nb-NO"/>
+        </w:rPr>
+        <w:t>en viktig del av dette.</w:t>
+      </w:r>
+    </w:p>
+    <w:p>
+      <w:pPr>
+        <w:rPr>
+          <w:lang w:val="nb-NO"/>
+        </w:rPr>
+      </w:pPr>
+      <w:r>
+        <w:rPr>
           <w:lang w:val="nb-NO"/>
         </w:rPr>
         <w:t xml:space="preserve"> </w:t>
-      </w:r>
-      <w:r>
-        <w:rPr>
-          <w:b/>
-          <w:lang w:val="nb-NO"/>
-        </w:rPr>
-        <w:t>Lang e</w:t>
-      </w:r>
-      <w:r>
-        <w:rPr>
-          <w:b/>
-          <w:lang w:val="nb-NO"/>
-        </w:rPr>
-        <w:t xml:space="preserve">rfaring </w:t>
-      </w:r>
-      <w:r>
-        <w:rPr>
-          <w:b/>
-          <w:lang w:val="nb-NO"/>
-        </w:rPr>
-        <w:t>med</w:t>
-      </w:r>
-      <w:r>
-        <w:rPr>
-          <w:b/>
-          <w:lang w:val="nb-NO"/>
-        </w:rPr>
-        <w:t xml:space="preserve"> relasjonsdatabaser, C#, ASP.NET MVC</w:t>
-      </w:r>
-      <w:r>
-        <w:rPr>
-          <w:b/>
-          <w:lang w:val="nb-NO"/>
-        </w:rPr>
-        <w:t xml:space="preserve"> og</w:t>
-      </w:r>
-      <w:r>
-        <w:rPr>
-          <w:b/>
-          <w:lang w:val="nb-NO"/>
-        </w:rPr>
-        <w:t xml:space="preserve"> </w:t>
-      </w:r>
-      <w:r>
-        <w:rPr>
-          <w:b/>
-          <w:lang w:val="nb-NO"/>
-        </w:rPr>
-        <w:t>w</w:t>
-      </w:r>
-      <w:r>
-        <w:rPr>
-          <w:b/>
-          <w:lang w:val="nb-NO"/>
-        </w:rPr>
-        <w:t xml:space="preserve">ebteknologier </w:t>
-      </w:r>
-      <w:r>
-        <w:rPr>
-          <w:b/>
-          <w:lang w:val="nb-NO"/>
-        </w:rPr>
-        <w:t>generelt</w:t>
-      </w:r>
-      <w:r>
-        <w:rPr>
-          <w:b/>
-          <w:lang w:val="nb-NO"/>
-        </w:rPr>
-        <w:t xml:space="preserve">. </w:t>
       </w:r>
     </w:p>
     <w:p>
@@ -598,6 +704,7 @@
           <w:rFonts w:eastAsia="Arial"/>
           <w:lang w:val="nb-NO"/>
         </w:rPr>
+        <w:lastRenderedPageBreak/>
         <w:t>Utdannelse</w:t>
       </w:r>
     </w:p>
@@ -971,7 +1078,6 @@
           <w:rFonts w:eastAsia="Arial"/>
           <w:lang w:val="nb-NO"/>
         </w:rPr>
-        <w:lastRenderedPageBreak/>
         <w:t>Referanser</w:t>
       </w:r>
       <w:r>
@@ -1295,6 +1401,7 @@
           <w:p>
             <w:pPr>
               <w:rPr>
+                <w:b/>
                 <w:lang w:val="nb-NO"/>
               </w:rPr>
             </w:pPr>
@@ -1304,6 +1411,36 @@
               </w:rPr>
               <w:br/>
             </w:r>
+            <w:r>
+              <w:rPr>
+                <w:b/>
+                <w:lang w:val="nb-NO"/>
+              </w:rPr>
+              <w:t>R</w:t>
+            </w:r>
+            <w:bookmarkStart w:id="0" w:name="_GoBack"/>
+            <w:bookmarkEnd w:id="0"/>
+            <w:r>
+              <w:rPr>
+                <w:b/>
+                <w:lang w:val="nb-NO"/>
+              </w:rPr>
+              <w:t>olle: Utvikle webapplikasjon og overføre kompetanse til leverandør</w:t>
+            </w:r>
+          </w:p>
+          <w:p>
+            <w:pPr>
+              <w:rPr>
+                <w:lang w:val="nb-NO"/>
+              </w:rPr>
+            </w:pPr>
+          </w:p>
+          <w:p>
+            <w:pPr>
+              <w:rPr>
+                <w:lang w:val="nb-NO"/>
+              </w:rPr>
+            </w:pPr>
             <w:r>
               <w:rPr>
                 <w:lang w:val="nb-NO"/>
@@ -1489,14 +1626,134 @@
           <w:p>
             <w:pPr>
               <w:rPr>
-                <w:lang w:val="nb-NO"/>
-              </w:rPr>
-            </w:pPr>
-            <w:r>
-              <w:rPr>
-                <w:lang w:val="nb-NO"/>
-              </w:rPr>
-              <w:t>Full stack utvikling av flerspråklige responsive "web project starter kits" og nettsteder v.h.a Webnodes .NET CMS platform.</w:t>
+                <w:b/>
+                <w:lang w:val="nb-NO"/>
+              </w:rPr>
+            </w:pPr>
+            <w:r>
+              <w:rPr>
+                <w:b/>
+                <w:lang w:val="nb-NO"/>
+              </w:rPr>
+              <w:t>Rolle : Effektiv</w:t>
+            </w:r>
+            <w:r>
+              <w:rPr>
+                <w:b/>
+                <w:lang w:val="nb-NO"/>
+              </w:rPr>
+              <w:t>isering av utviklingsprosesser</w:t>
+            </w:r>
+          </w:p>
+          <w:p>
+            <w:pPr>
+              <w:rPr>
+                <w:lang w:val="nb-NO"/>
+              </w:rPr>
+            </w:pPr>
+          </w:p>
+          <w:p>
+            <w:pPr>
+              <w:rPr>
+                <w:lang w:val="nb-NO"/>
+              </w:rPr>
+            </w:pPr>
+            <w:r>
+              <w:rPr>
+                <w:lang w:val="nb-NO"/>
+              </w:rPr>
+              <w:t xml:space="preserve">I samarbeid med konsulentselskapet OXX utviklet vi en metode for å redusere kostnaden for prosjektleveranser. </w:t>
+            </w:r>
+          </w:p>
+          <w:p>
+            <w:pPr>
+              <w:rPr>
+                <w:lang w:val="nb-NO"/>
+              </w:rPr>
+            </w:pPr>
+          </w:p>
+          <w:p>
+            <w:pPr>
+              <w:rPr>
+                <w:lang w:val="nb-NO"/>
+              </w:rPr>
+            </w:pPr>
+            <w:r>
+              <w:rPr>
+                <w:lang w:val="nb-NO"/>
+              </w:rPr>
+              <w:lastRenderedPageBreak/>
+              <w:t>Vi</w:t>
+            </w:r>
+            <w:r>
+              <w:rPr>
+                <w:lang w:val="nb-NO"/>
+              </w:rPr>
+              <w:t xml:space="preserve"> benyttet </w:t>
+            </w:r>
+            <w:r>
+              <w:rPr>
+                <w:lang w:val="nb-NO"/>
+              </w:rPr>
+              <w:t xml:space="preserve">blant annet </w:t>
+            </w:r>
+            <w:r>
+              <w:rPr>
+                <w:lang w:val="nb-NO"/>
+              </w:rPr>
+              <w:t>ferdige Bootstrap-maler som ble restrukturert, splittet opp og tilpasset SCSS i dette arbeidet. Jeg jobbet endel med å lage fleksible modulbaserte basisplattformer for å effektivisere ar</w:t>
+            </w:r>
+            <w:r>
+              <w:rPr>
+                <w:lang w:val="nb-NO"/>
+              </w:rPr>
+              <w:t xml:space="preserve">beidet med å utvikle nettsteder og laget i den forbindelse generelle fleksible modeller på Webnodes-plattformen inkludert standardiserte markup-blokker og stilsett basert på Sass. </w:t>
+            </w:r>
+          </w:p>
+          <w:p>
+            <w:pPr>
+              <w:rPr>
+                <w:lang w:val="nb-NO"/>
+              </w:rPr>
+            </w:pPr>
+          </w:p>
+          <w:p>
+            <w:pPr>
+              <w:rPr>
+                <w:lang w:val="nb-NO"/>
+              </w:rPr>
+            </w:pPr>
+            <w:r>
+              <w:rPr>
+                <w:lang w:val="nb-NO"/>
+              </w:rPr>
+              <w:t>Andre tiltak vi fikk til, var bl.a. effektivisering av teknisk samspill mellom grafisk designer og utvikler ved å bytte ut leveranse av Photoshop dokumenter med mer effektive verktøy. Videre benyttet vi Azure for å støtte raske iterative endringer i utviklingsfasen.</w:t>
+            </w:r>
+          </w:p>
+          <w:p>
+            <w:pPr>
+              <w:rPr>
+                <w:lang w:val="nb-NO"/>
+              </w:rPr>
+            </w:pPr>
+          </w:p>
+          <w:p>
+            <w:pPr>
+              <w:rPr>
+                <w:lang w:val="nb-NO"/>
+              </w:rPr>
+            </w:pPr>
+            <w:r>
+              <w:rPr>
+                <w:lang w:val="nb-NO"/>
+              </w:rPr>
+              <w:t>Dette arbeidet innebar f</w:t>
+            </w:r>
+            <w:r>
+              <w:rPr>
+                <w:lang w:val="nb-NO"/>
+              </w:rPr>
+              <w:t>ull stack utvikling av flerspråklige responsive "web project starter kits" og nettsteder v.h.a Webnodes .NET CMS platform.</w:t>
             </w:r>
           </w:p>
           <w:p>
@@ -1556,26 +1813,6 @@
               <w:rPr>
                 <w:lang w:val="nb-NO"/>
               </w:rPr>
-              <w:t>Jeg benyttet ferdige Bootstrap-maler som ble restrukturert, splittet opp og tilpasset SCSS i dette arbeidet. Jeg jobbet endel med å lage fleksible modulbaserte basisplattformer for å effektivisere arbeidet med å utvikle nettsteder.</w:t>
-            </w:r>
-          </w:p>
-          <w:p>
-            <w:pPr>
-              <w:rPr>
-                <w:lang w:val="nb-NO"/>
-              </w:rPr>
-            </w:pPr>
-          </w:p>
-          <w:p>
-            <w:pPr>
-              <w:rPr>
-                <w:lang w:val="nb-NO"/>
-              </w:rPr>
-            </w:pPr>
-            <w:r>
-              <w:rPr>
-                <w:lang w:val="nb-NO"/>
-              </w:rPr>
               <w:t>Bootstrap, Sass, Gulp, Git</w:t>
             </w:r>
             <w:r>
@@ -1669,7 +1906,6 @@
               <w:rPr>
                 <w:lang w:val="nb-NO"/>
               </w:rPr>
-              <w:lastRenderedPageBreak/>
               <w:t>-</w:t>
             </w:r>
             <w:r>
@@ -1824,6 +2060,30 @@
             <w:pPr>
               <w:spacing w:after="0"/>
               <w:rPr>
+                <w:b/>
+                <w:lang w:val="nb-NO"/>
+              </w:rPr>
+            </w:pPr>
+            <w:r>
+              <w:rPr>
+                <w:b/>
+                <w:lang w:val="nb-NO"/>
+              </w:rPr>
+              <w:t>Rolle: Utvikler.</w:t>
+            </w:r>
+          </w:p>
+          <w:p>
+            <w:pPr>
+              <w:spacing w:after="0"/>
+              <w:rPr>
+                <w:lang w:val="nb-NO"/>
+              </w:rPr>
+            </w:pPr>
+          </w:p>
+          <w:p>
+            <w:pPr>
+              <w:spacing w:after="0"/>
+              <w:rPr>
                 <w:lang w:val="nb-NO"/>
               </w:rPr>
             </w:pPr>
@@ -1877,6 +2137,7 @@
               <w:spacing w:after="0"/>
             </w:pPr>
             <w:r>
+              <w:lastRenderedPageBreak/>
               <w:t>2011­01</w:t>
             </w:r>
           </w:p>
@@ -1949,38 +2210,31 @@
               </w:rPr>
               <w:t xml:space="preserve"> Internett Startup</w:t>
             </w:r>
+          </w:p>
+          <w:p>
+            <w:pPr>
+              <w:spacing w:after="0"/>
+              <w:rPr>
+                <w:b/>
+                <w:lang w:val="nb-NO"/>
+              </w:rPr>
+            </w:pPr>
           </w:p>
           <w:p>
             <w:pPr>
               <w:spacing w:after="207" w:line="240" w:lineRule="auto"/>
               <w:ind w:right="182"/>
               <w:rPr>
-                <w:lang w:val="nb-NO"/>
-              </w:rPr>
-            </w:pPr>
-            <w:r>
-              <w:rPr>
-                <w:lang w:val="nb-NO"/>
-              </w:rPr>
-              <w:t>Grunder, utvikler og partner i Vinatta, Internett Startup ­ Viralt Markedsføringsverktøy. Dette var en multi­tenant SaaS applikasjon og ble lansert i 2011. Firmaet ble lagt ned i september 2014.</w:t>
-            </w:r>
-            <w:r>
-              <w:rPr>
-                <w:lang w:val="nb-NO"/>
-              </w:rPr>
-              <w:t xml:space="preserve"> Firma</w:t>
-            </w:r>
-            <w:r>
-              <w:rPr>
-                <w:lang w:val="nb-NO"/>
-              </w:rPr>
-              <w:t>et ble drevet av tre personer, to</w:t>
-            </w:r>
-            <w:r>
-              <w:rPr>
-                <w:lang w:val="nb-NO"/>
-              </w:rPr>
-              <w:t xml:space="preserve"> på markedssiden og jeg som utvikler og teknisk ansvarlig.</w:t>
+                <w:b/>
+                <w:lang w:val="nb-NO"/>
+              </w:rPr>
+            </w:pPr>
+            <w:r>
+              <w:rPr>
+                <w:b/>
+                <w:lang w:val="nb-NO"/>
+              </w:rPr>
+              <w:t>Rolle: CTO</w:t>
             </w:r>
           </w:p>
           <w:p>
@@ -1995,6 +2249,51 @@
               <w:rPr>
                 <w:lang w:val="nb-NO"/>
               </w:rPr>
+              <w:t xml:space="preserve">Grunder, utvikler og partner i Vinatta, Internett Startup ­ Viralt Markedsføringsverktøy. Dette var en multi­tenant SaaS </w:t>
+            </w:r>
+            <w:r>
+              <w:rPr>
+                <w:lang w:val="nb-NO"/>
+              </w:rPr>
+              <w:t xml:space="preserve">media/kampanje </w:t>
+            </w:r>
+            <w:r>
+              <w:rPr>
+                <w:lang w:val="nb-NO"/>
+              </w:rPr>
+              <w:t>applikasjon og ble lansert i 2011. Firmaet ble lagt ned i september 2014.</w:t>
+            </w:r>
+            <w:r>
+              <w:rPr>
+                <w:lang w:val="nb-NO"/>
+              </w:rPr>
+              <w:t xml:space="preserve"> Firma</w:t>
+            </w:r>
+            <w:r>
+              <w:rPr>
+                <w:lang w:val="nb-NO"/>
+              </w:rPr>
+              <w:t>et ble drevet av tre personer, to</w:t>
+            </w:r>
+            <w:r>
+              <w:rPr>
+                <w:lang w:val="nb-NO"/>
+              </w:rPr>
+              <w:t xml:space="preserve"> på markedssiden og jeg som utvikler og teknisk ansvarlig.</w:t>
+            </w:r>
+          </w:p>
+          <w:p>
+            <w:pPr>
+              <w:spacing w:after="207" w:line="240" w:lineRule="auto"/>
+              <w:ind w:right="182"/>
+              <w:rPr>
+                <w:lang w:val="nb-NO"/>
+              </w:rPr>
+            </w:pPr>
+            <w:r>
+              <w:rPr>
+                <w:lang w:val="nb-NO"/>
+              </w:rPr>
               <w:t>Jeg kan tilby innsyn i kode om ønskelig på dette prosjektet.</w:t>
             </w:r>
           </w:p>
@@ -2066,6 +2365,14 @@
             <w:pPr>
               <w:spacing w:after="0"/>
             </w:pPr>
+            <w:proofErr w:type="spellStart"/>
+            <w:r>
+              <w:t>Utviklet</w:t>
+            </w:r>
+            <w:proofErr w:type="spellEnd"/>
+            <w:r>
+              <w:t xml:space="preserve"> </w:t>
+            </w:r>
             <w:r>
               <w:t>Custom made templated CMS</w:t>
             </w:r>
@@ -2074,9 +2381,28 @@
             <w:pPr>
               <w:spacing w:after="0"/>
             </w:pPr>
+            <w:proofErr w:type="spellStart"/>
+            <w:r>
+              <w:t>Utviklet</w:t>
+            </w:r>
+            <w:proofErr w:type="spellEnd"/>
+            <w:r>
+              <w:t xml:space="preserve"> time event </w:t>
+            </w:r>
+            <w:proofErr w:type="spellStart"/>
+            <w:r>
+              <w:t>basert</w:t>
+            </w:r>
+            <w:proofErr w:type="spellEnd"/>
+            <w:r>
+              <w:t xml:space="preserve"> </w:t>
+            </w:r>
             <w:r>
               <w:t>Custom made mini Data Warehouse</w:t>
             </w:r>
+            <w:r>
+              <w:t xml:space="preserve"> MS SQL</w:t>
+            </w:r>
           </w:p>
           <w:p>
             <w:pPr>
@@ -2091,109 +2417,183 @@
           <w:p>
             <w:pPr>
               <w:spacing w:after="0"/>
-            </w:pPr>
+              <w:rPr>
+                <w:lang w:val="nb-NO"/>
+              </w:rPr>
+            </w:pPr>
+            <w:r>
+              <w:rPr>
+                <w:lang w:val="nb-NO"/>
+              </w:rPr>
+              <w:t xml:space="preserve">Utnyttet </w:t>
+            </w:r>
+            <w:r>
+              <w:rPr>
+                <w:lang w:val="nb-NO"/>
+              </w:rPr>
+              <w:t>StringTemplate</w:t>
+            </w:r>
+            <w:r>
+              <w:rPr>
+                <w:lang w:val="nb-NO"/>
+              </w:rPr>
+              <w:t xml:space="preserve"> </w:t>
+            </w:r>
+            <w:r>
+              <w:rPr>
+                <w:lang w:val="nb-NO"/>
+              </w:rPr>
+              <w:t xml:space="preserve">som </w:t>
+            </w:r>
+            <w:r>
+              <w:rPr>
+                <w:lang w:val="nb-NO"/>
+              </w:rPr>
+              <w:t xml:space="preserve">grunnlag </w:t>
+            </w:r>
+            <w:r>
+              <w:rPr>
+                <w:lang w:val="nb-NO"/>
+              </w:rPr>
+              <w:t xml:space="preserve">for </w:t>
+            </w:r>
+            <w:r>
+              <w:rPr>
+                <w:lang w:val="nb-NO"/>
+              </w:rPr>
+              <w:t>kampanje og e-post maler</w:t>
+            </w:r>
+          </w:p>
+          <w:p>
+            <w:pPr>
+              <w:spacing w:after="0"/>
+              <w:rPr>
+                <w:lang w:val="nb-NO"/>
+              </w:rPr>
+            </w:pPr>
+            <w:r>
+              <w:rPr>
+                <w:lang w:val="nb-NO"/>
+              </w:rPr>
+              <w:t xml:space="preserve">Benyttet </w:t>
+            </w:r>
+            <w:r>
+              <w:rPr>
+                <w:lang w:val="nb-NO"/>
+              </w:rPr>
+              <w:t>Highcharts</w:t>
+            </w:r>
+            <w:r>
+              <w:rPr>
+                <w:lang w:val="nb-NO"/>
+              </w:rPr>
+              <w:t xml:space="preserve"> for presentasjon av datavarehus og kampanje-resultater</w:t>
+            </w:r>
+          </w:p>
+          <w:p>
+            <w:pPr>
+              <w:spacing w:after="0"/>
+            </w:pPr>
+            <w:r>
+              <w:t>Mercurial</w:t>
+            </w:r>
+          </w:p>
+          <w:p>
+            <w:pPr>
+              <w:spacing w:after="0"/>
+            </w:pPr>
+            <w:r>
+              <w:t>Mail Servers</w:t>
+            </w:r>
+          </w:p>
+          <w:p>
+            <w:pPr>
+              <w:spacing w:after="190"/>
+            </w:pPr>
+            <w:r>
+              <w:t xml:space="preserve">MS SQL Server, </w:t>
+            </w:r>
             <w:proofErr w:type="spellStart"/>
             <w:r>
-              <w:t>StringTemplate</w:t>
+              <w:t>Linq</w:t>
             </w:r>
             <w:proofErr w:type="spellEnd"/>
+            <w:r>
+              <w:t>, EF</w:t>
+            </w:r>
           </w:p>
           <w:p>
             <w:pPr>
               <w:spacing w:after="0"/>
             </w:pPr>
+            <w:r>
+              <w:t>AWS</w:t>
+            </w:r>
+          </w:p>
+          <w:p>
+            <w:pPr>
+              <w:spacing w:after="0"/>
+              <w:rPr>
+                <w:b/>
+              </w:rPr>
+            </w:pPr>
+            <w:r>
+              <w:br/>
+            </w:r>
+            <w:r>
+              <w:rPr>
+                <w:b/>
+              </w:rPr>
+              <w:t>2013</w:t>
+            </w:r>
+            <w:r>
+              <w:br/>
+            </w:r>
+            <w:r>
+              <w:rPr>
+                <w:b/>
+              </w:rPr>
+              <w:t xml:space="preserve">Html5 MMO </w:t>
+            </w:r>
             <w:proofErr w:type="spellStart"/>
             <w:r>
-              <w:t>Highcharts</w:t>
+              <w:rPr>
+                <w:b/>
+              </w:rPr>
+              <w:t>spillprogrammering</w:t>
             </w:r>
             <w:proofErr w:type="spellEnd"/>
           </w:p>
           <w:p>
             <w:pPr>
               <w:spacing w:after="0"/>
-            </w:pPr>
-            <w:r>
-              <w:t>Mercurial</w:t>
-            </w:r>
-          </w:p>
-          <w:p>
-            <w:pPr>
-              <w:spacing w:after="0"/>
-            </w:pPr>
-            <w:r>
-              <w:t>Mail Servers</w:t>
-            </w:r>
-          </w:p>
-          <w:p>
-            <w:pPr>
-              <w:spacing w:after="190"/>
-            </w:pPr>
-            <w:r>
-              <w:t xml:space="preserve">MS SQL Server, </w:t>
+              <w:rPr>
+                <w:b/>
+              </w:rPr>
+            </w:pPr>
+          </w:p>
+          <w:p>
+            <w:pPr>
+              <w:rPr>
+                <w:b/>
+              </w:rPr>
+            </w:pPr>
+            <w:r>
+              <w:rPr>
+                <w:b/>
+              </w:rPr>
+              <w:t xml:space="preserve">Rolle: </w:t>
             </w:r>
             <w:proofErr w:type="spellStart"/>
             <w:r>
-              <w:t>Linq</w:t>
-            </w:r>
+              <w:rPr>
+                <w:b/>
+              </w:rPr>
+              <w:t>Hobbyprosjekt</w:t>
+            </w:r>
+          </w:p>
+          <w:p>
             <w:proofErr w:type="spellEnd"/>
-            <w:r>
-              <w:t>, EF</w:t>
-            </w:r>
-          </w:p>
-          <w:p>
-            <w:pPr>
-              <w:spacing w:after="0"/>
-            </w:pPr>
-            <w:r>
-              <w:t>AWS</w:t>
-            </w:r>
-          </w:p>
-          <w:p>
-            <w:pPr>
-              <w:spacing w:after="0"/>
-              <w:rPr>
-                <w:b/>
-              </w:rPr>
-            </w:pPr>
-            <w:r>
-              <w:br/>
-            </w:r>
-            <w:r>
-              <w:rPr>
-                <w:b/>
-              </w:rPr>
-              <w:t>2013</w:t>
-            </w:r>
-            <w:r>
-              <w:br/>
-            </w:r>
-            <w:r>
-              <w:rPr>
-                <w:b/>
-              </w:rPr>
-              <w:t xml:space="preserve">Html5 MMO </w:t>
-            </w:r>
-            <w:proofErr w:type="spellStart"/>
-            <w:r>
-              <w:rPr>
-                <w:b/>
-              </w:rPr>
-              <w:t>spillprogrammering</w:t>
-            </w:r>
-            <w:proofErr w:type="spellEnd"/>
-          </w:p>
-          <w:p>
-            <w:proofErr w:type="spellStart"/>
-            <w:r>
-              <w:t>Hobbyprosjekt</w:t>
-            </w:r>
-            <w:proofErr w:type="spellEnd"/>
-            <w:r>
-              <w:t xml:space="preserve">. </w:t>
-            </w:r>
-            <w:r>
-              <w:br/>
-            </w:r>
             <w:r>
               <w:t xml:space="preserve">Starship Dogs </w:t>
             </w:r>
@@ -2277,36 +2677,183 @@
               <w:rPr>
                 <w:lang w:val="nb-NO"/>
               </w:rPr>
-              <w:t>e og som en øvelse i strukturert JavaScript-</w:t>
-            </w:r>
+              <w:t xml:space="preserve">e og som en øvelse i strukturert JavaScript-programmering. Gjorde også noe pixel-art og benyttet Tiled Map Editor inklusive API-jobbing. Majoriteten av koden er </w:t>
+            </w:r>
+            <w:r>
+              <w:rPr>
+                <w:lang w:val="nb-NO"/>
+              </w:rPr>
+              <w:t xml:space="preserve">plain </w:t>
+            </w:r>
+            <w:r>
+              <w:rPr>
+                <w:lang w:val="nb-NO"/>
+              </w:rPr>
+              <w:t>JavaScript.</w:t>
+            </w:r>
+          </w:p>
+          <w:p>
+            <w:pPr>
+              <w:spacing w:after="0"/>
+              <w:rPr>
+                <w:lang w:val="nb-NO"/>
+              </w:rPr>
+            </w:pPr>
+          </w:p>
+          <w:p>
+            <w:pPr>
+              <w:spacing w:after="0"/>
+              <w:rPr>
+                <w:lang w:val="nb-NO"/>
+              </w:rPr>
+            </w:pPr>
+            <w:r>
+              <w:rPr>
+                <w:lang w:val="nb-NO"/>
+              </w:rPr>
+              <w:t>JavaScript</w:t>
+            </w:r>
+            <w:r>
+              <w:rPr>
+                <w:lang w:val="nb-NO"/>
+              </w:rPr>
+              <w:t>,</w:t>
+            </w:r>
+            <w:r>
+              <w:rPr>
+                <w:lang w:val="nb-NO"/>
+              </w:rPr>
+              <w:t xml:space="preserve"> Node.js</w:t>
+            </w:r>
+            <w:r>
+              <w:rPr>
+                <w:lang w:val="nb-NO"/>
+              </w:rPr>
+              <w:t>,</w:t>
+            </w:r>
+            <w:r>
+              <w:rPr>
+                <w:lang w:val="nb-NO"/>
+              </w:rPr>
+              <w:t xml:space="preserve"> </w:t>
+            </w:r>
+            <w:r>
+              <w:rPr>
+                <w:lang w:val="nb-NO"/>
+              </w:rPr>
+              <w:t>Socket.io, 2d Canvas, require.js, howler.js, express.js, JQuery, StateMachine</w:t>
+            </w:r>
+            <w:r>
+              <w:rPr>
+                <w:lang w:val="nb-NO"/>
+              </w:rPr>
+              <w:br/>
+            </w:r>
+            <w:r>
+              <w:rPr>
+                <w:lang w:val="nb-NO"/>
+              </w:rPr>
+              <w:br/>
+            </w:r>
+            <w:r>
+              <w:rPr>
+                <w:lang w:val="nb-NO"/>
+              </w:rPr>
+              <w:t>nginx</w:t>
+            </w:r>
+            <w:r>
+              <w:rPr>
+                <w:lang w:val="nb-NO"/>
+              </w:rPr>
+              <w:t>,</w:t>
+            </w:r>
+            <w:r>
+              <w:rPr>
+                <w:lang w:val="nb-NO"/>
+              </w:rPr>
+              <w:t xml:space="preserve"> Ubuntu</w:t>
+            </w:r>
+            <w:r>
+              <w:rPr>
+                <w:lang w:val="nb-NO"/>
+              </w:rPr>
+              <w:br/>
+            </w:r>
+          </w:p>
+          <w:p>
+            <w:pPr>
+              <w:spacing w:after="0"/>
+              <w:rPr>
+                <w:b/>
+                <w:lang w:val="nb-NO"/>
+              </w:rPr>
+            </w:pPr>
+            <w:r>
+              <w:rPr>
+                <w:b/>
+                <w:lang w:val="nb-NO"/>
+              </w:rPr>
+              <w:t>2014</w:t>
+            </w:r>
+          </w:p>
+          <w:p>
+            <w:pPr>
+              <w:spacing w:after="0"/>
+              <w:rPr>
+                <w:b/>
+                <w:lang w:val="nb-NO"/>
+              </w:rPr>
+            </w:pPr>
+            <w:r>
+              <w:rPr>
+                <w:b/>
+                <w:lang w:val="nb-NO"/>
+              </w:rPr>
+              <w:t>Digital illustrasjon</w:t>
+            </w:r>
+          </w:p>
+          <w:p>
+            <w:pPr>
+              <w:rPr>
+                <w:lang w:val="nb-NO"/>
+              </w:rPr>
+            </w:pPr>
             <w:r>
               <w:rPr>
                 <w:lang w:val="nb-NO"/>
               </w:rPr>
               <w:lastRenderedPageBreak/>
-              <w:t>programmering. Gjorde også noe pixel-art og benyttet Tiled Map Editor inklusive API-jobbing. Majoriteten av koden er raw JavaScript.</w:t>
-            </w:r>
-          </w:p>
-          <w:p>
-            <w:pPr>
-              <w:spacing w:after="0"/>
-              <w:rPr>
-                <w:lang w:val="nb-NO"/>
-              </w:rPr>
-            </w:pPr>
-          </w:p>
-          <w:p>
-            <w:pPr>
-              <w:spacing w:after="0"/>
-              <w:rPr>
-                <w:lang w:val="nb-NO"/>
-              </w:rPr>
-            </w:pPr>
-            <w:r>
-              <w:rPr>
-                <w:lang w:val="nb-NO"/>
-              </w:rPr>
-              <w:t>JavaScript</w:t>
+              <w:t xml:space="preserve">Hobbyprosjekt, digital og tradisjonell illustrasjon. </w:t>
+            </w:r>
+            <w:r>
+              <w:rPr>
+                <w:lang w:val="nb-NO"/>
+              </w:rPr>
+              <w:t xml:space="preserve">Mye </w:t>
+            </w:r>
+            <w:r>
+              <w:rPr>
+                <w:lang w:val="nb-NO"/>
+              </w:rPr>
+              <w:t>Photoshop</w:t>
+            </w:r>
+            <w:r>
+              <w:rPr>
+                <w:lang w:val="nb-NO"/>
+              </w:rPr>
+              <w:t xml:space="preserve"> arbeid med tegnebrett (</w:t>
+            </w:r>
+            <w:r>
+              <w:rPr>
+                <w:lang w:val="nb-NO"/>
+              </w:rPr>
+              <w:t>Wacom</w:t>
+            </w:r>
+            <w:r>
+              <w:rPr>
+                <w:lang w:val="nb-NO"/>
+              </w:rPr>
+              <w:t>)</w:t>
             </w:r>
             <w:r>
               <w:rPr>
@@ -2318,197 +2865,56 @@
               <w:rPr>
                 <w:lang w:val="nb-NO"/>
               </w:rPr>
-              <w:t xml:space="preserve"> Node.js</w:t>
-            </w:r>
-            <w:r>
-              <w:rPr>
-                <w:lang w:val="nb-NO"/>
-              </w:rPr>
-              <w:t>,</w:t>
-            </w:r>
-            <w:r>
-              <w:rPr>
-                <w:lang w:val="nb-NO"/>
-              </w:rPr>
               <w:t xml:space="preserve"> </w:t>
             </w:r>
             <w:r>
               <w:rPr>
                 <w:lang w:val="nb-NO"/>
               </w:rPr>
-              <w:t>Socket.io, 2d Canvas, require.js, howler.js, express.js, JQuery, StateMachine</w:t>
-            </w:r>
-            <w:r>
-              <w:rPr>
+              <w:t>Arbeid med t</w:t>
+            </w:r>
+            <w:r>
+              <w:rPr>
+                <w:lang w:val="nb-NO"/>
+              </w:rPr>
+              <w:t>radisjonelle medier</w:t>
+            </w:r>
+            <w:r>
+              <w:rPr>
+                <w:lang w:val="nb-NO"/>
+              </w:rPr>
+              <w:t>.</w:t>
+            </w:r>
+            <w:r>
+              <w:rPr>
+                <w:lang w:val="nb-NO"/>
+              </w:rPr>
+              <w:t xml:space="preserve"> Dette holder jeg på med på fritiden fremdeles.</w:t>
+            </w:r>
+          </w:p>
+          <w:p>
+            <w:pPr>
+              <w:rPr>
+                <w:b/>
+                <w:lang w:val="nb-NO"/>
+              </w:rPr>
+            </w:pPr>
+            <w:r>
+              <w:rPr>
+                <w:b/>
+                <w:lang w:val="nb-NO"/>
+              </w:rPr>
+              <w:t>2000-2010</w:t>
+            </w:r>
+            <w:r>
+              <w:rPr>
+                <w:b/>
                 <w:lang w:val="nb-NO"/>
               </w:rPr>
               <w:br/>
             </w:r>
             <w:r>
               <w:rPr>
-                <w:lang w:val="nb-NO"/>
-              </w:rPr>
-              <w:br/>
-            </w:r>
-            <w:r>
-              <w:rPr>
-                <w:lang w:val="nb-NO"/>
-              </w:rPr>
-              <w:t>nginx</w:t>
-            </w:r>
-            <w:r>
-              <w:rPr>
-                <w:lang w:val="nb-NO"/>
-              </w:rPr>
-              <w:t>,</w:t>
-            </w:r>
-            <w:r>
-              <w:rPr>
-                <w:lang w:val="nb-NO"/>
-              </w:rPr>
-              <w:t xml:space="preserve"> Ubuntu</w:t>
-            </w:r>
-            <w:r>
-              <w:rPr>
-                <w:lang w:val="nb-NO"/>
-              </w:rPr>
-              <w:br/>
-            </w:r>
-          </w:p>
-          <w:p>
-            <w:pPr>
-              <w:spacing w:after="0"/>
-              <w:rPr>
-                <w:b/>
-                <w:lang w:val="nb-NO"/>
-              </w:rPr>
-            </w:pPr>
-            <w:r>
-              <w:rPr>
-                <w:b/>
-                <w:lang w:val="nb-NO"/>
-              </w:rPr>
-              <w:t>2014</w:t>
-            </w:r>
-          </w:p>
-          <w:p>
-            <w:pPr>
-              <w:spacing w:after="0"/>
-              <w:rPr>
-                <w:b/>
-                <w:lang w:val="nb-NO"/>
-              </w:rPr>
-            </w:pPr>
-            <w:r>
-              <w:rPr>
-                <w:b/>
-                <w:lang w:val="nb-NO"/>
-              </w:rPr>
-              <w:t>Digital illustrasjon</w:t>
-            </w:r>
-          </w:p>
-          <w:p>
-            <w:pPr>
-              <w:rPr>
-                <w:lang w:val="nb-NO"/>
-              </w:rPr>
-            </w:pPr>
-            <w:r>
-              <w:rPr>
-                <w:lang w:val="nb-NO"/>
-              </w:rPr>
-              <w:t xml:space="preserve">Hobbyprosjekt, digital og tradisjonell illustrasjon. </w:t>
-            </w:r>
-            <w:r>
-              <w:rPr>
-                <w:lang w:val="nb-NO"/>
-              </w:rPr>
-              <w:t xml:space="preserve">Mye </w:t>
-            </w:r>
-            <w:r>
-              <w:rPr>
-                <w:lang w:val="nb-NO"/>
-              </w:rPr>
-              <w:t>Photoshop</w:t>
-            </w:r>
-            <w:r>
-              <w:rPr>
-                <w:lang w:val="nb-NO"/>
-              </w:rPr>
-              <w:t xml:space="preserve"> arbeid med tegnebrett (</w:t>
-            </w:r>
-            <w:r>
-              <w:rPr>
-                <w:lang w:val="nb-NO"/>
-              </w:rPr>
-              <w:t>Wacom</w:t>
-            </w:r>
-            <w:r>
-              <w:rPr>
-                <w:lang w:val="nb-NO"/>
-              </w:rPr>
-              <w:t>)</w:t>
-            </w:r>
-            <w:r>
-              <w:rPr>
-                <w:lang w:val="nb-NO"/>
-              </w:rPr>
-              <w:t>,</w:t>
-            </w:r>
-            <w:r>
-              <w:rPr>
-                <w:lang w:val="nb-NO"/>
-              </w:rPr>
-              <w:t xml:space="preserve"> </w:t>
-            </w:r>
-            <w:r>
-              <w:rPr>
-                <w:lang w:val="nb-NO"/>
-              </w:rPr>
-              <w:t>Arbeid med t</w:t>
-            </w:r>
-            <w:r>
-              <w:rPr>
-                <w:lang w:val="nb-NO"/>
-              </w:rPr>
-              <w:t>radisjonelle medier</w:t>
-            </w:r>
-            <w:r>
-              <w:rPr>
-                <w:lang w:val="nb-NO"/>
-              </w:rPr>
-              <w:t>.</w:t>
-            </w:r>
-            <w:r>
-              <w:rPr>
-                <w:lang w:val="nb-NO"/>
-              </w:rPr>
-              <w:t xml:space="preserve"> Dette holder jeg på med på fritiden fremdeles.</w:t>
-            </w:r>
-          </w:p>
-          <w:p>
-            <w:pPr>
-              <w:rPr>
-                <w:b/>
-                <w:lang w:val="nb-NO"/>
-              </w:rPr>
-            </w:pPr>
-            <w:r>
-              <w:rPr>
-                <w:b/>
-                <w:lang w:val="nb-NO"/>
-              </w:rPr>
-              <w:t>2000-2010</w:t>
-            </w:r>
-            <w:r>
-              <w:rPr>
-                <w:b/>
-                <w:lang w:val="nb-NO"/>
-              </w:rPr>
-              <w:br/>
-            </w:r>
-            <w:r>
-              <w:rPr>
                 <w:b/>
                 <w:lang w:val="nb-NO"/>
               </w:rPr>
@@ -2520,6 +2926,21 @@
                 <w:lang w:val="nb-NO"/>
               </w:rPr>
               <w:t xml:space="preserve"> via Axezz</w:t>
+            </w:r>
+          </w:p>
+          <w:p>
+            <w:pPr>
+              <w:rPr>
+                <w:b/>
+                <w:lang w:val="nb-NO"/>
+              </w:rPr>
+            </w:pPr>
+            <w:r>
+              <w:rPr>
+                <w:b/>
+                <w:lang w:val="nb-NO"/>
+              </w:rPr>
+              <w:t>Rolle: Entreprenør og utvikler</w:t>
             </w:r>
           </w:p>
           <w:p>
@@ -2702,6 +3123,38 @@
                 <w:lang w:val="nb-NO"/>
               </w:rPr>
             </w:pPr>
+          </w:p>
+          <w:p>
+            <w:pPr>
+              <w:spacing w:after="0"/>
+              <w:rPr>
+                <w:b/>
+                <w:lang w:val="nb-NO"/>
+              </w:rPr>
+            </w:pPr>
+            <w:r>
+              <w:rPr>
+                <w:b/>
+                <w:lang w:val="nb-NO"/>
+              </w:rPr>
+              <w:t>Rolle: Utvikler</w:t>
+            </w:r>
+          </w:p>
+          <w:p>
+            <w:pPr>
+              <w:spacing w:after="0"/>
+              <w:rPr>
+                <w:lang w:val="nb-NO"/>
+              </w:rPr>
+            </w:pPr>
+          </w:p>
+          <w:p>
+            <w:pPr>
+              <w:spacing w:after="0"/>
+              <w:rPr>
+                <w:lang w:val="nb-NO"/>
+              </w:rPr>
+            </w:pPr>
             <w:r>
               <w:rPr>
                 <w:lang w:val="nb-NO"/>
@@ -2848,38 +3301,138 @@
             <w:pPr>
               <w:spacing w:after="0" w:line="240" w:lineRule="auto"/>
               <w:ind w:right="911"/>
-            </w:pPr>
-            <w:r>
-              <w:rPr>
-                <w:lang w:val="nb-NO"/>
-              </w:rPr>
-              <w:t>Utviklet komplett nettsted for Cappelen Damm, produktk</w:t>
-            </w:r>
-            <w:r>
-              <w:rPr>
-                <w:lang w:val="nb-NO"/>
-              </w:rPr>
-              <w:t xml:space="preserve">atalog, nettbutikk, publisering. </w:t>
-            </w:r>
-            <w:r>
-              <w:t xml:space="preserve">Custom Membership </w:t>
-            </w:r>
-            <w:proofErr w:type="spellStart"/>
-            <w:r>
-              <w:t>og</w:t>
-            </w:r>
-            <w:proofErr w:type="spellEnd"/>
-            <w:r>
-              <w:t xml:space="preserve"> Profile provider </w:t>
-            </w:r>
-            <w:r>
-              <w:br/>
-            </w:r>
+              <w:rPr>
+                <w:lang w:val="nb-NO"/>
+              </w:rPr>
+            </w:pPr>
           </w:p>
           <w:p>
             <w:pPr>
               <w:spacing w:after="0" w:line="240" w:lineRule="auto"/>
               <w:ind w:right="911"/>
+              <w:rPr>
+                <w:b/>
+                <w:lang w:val="nb-NO"/>
+              </w:rPr>
+            </w:pPr>
+            <w:r>
+              <w:rPr>
+                <w:b/>
+                <w:lang w:val="nb-NO"/>
+              </w:rPr>
+              <w:t>Nettsted: cappelendamm.no</w:t>
+            </w:r>
+          </w:p>
+          <w:p>
+            <w:pPr>
+              <w:spacing w:after="0" w:line="240" w:lineRule="auto"/>
+              <w:ind w:right="911"/>
+              <w:rPr>
+                <w:b/>
+                <w:lang w:val="nb-NO"/>
+              </w:rPr>
+            </w:pPr>
+            <w:r>
+              <w:rPr>
+                <w:b/>
+                <w:lang w:val="nb-NO"/>
+              </w:rPr>
+              <w:t>Rolle: utvikler, konsulent og arkitekt</w:t>
+            </w:r>
+          </w:p>
+          <w:p>
+            <w:pPr>
+              <w:spacing w:after="0" w:line="240" w:lineRule="auto"/>
+              <w:ind w:right="911"/>
+              <w:rPr>
+                <w:lang w:val="nb-NO"/>
+              </w:rPr>
+            </w:pPr>
+          </w:p>
+          <w:p>
+            <w:pPr>
+              <w:spacing w:after="0" w:line="240" w:lineRule="auto"/>
+              <w:ind w:right="911"/>
+            </w:pPr>
+            <w:r>
+              <w:rPr>
+                <w:lang w:val="nb-NO"/>
+              </w:rPr>
+              <w:t>Utviklet komplett nettsted for Cappelen Damm, produktk</w:t>
+            </w:r>
+            <w:r>
+              <w:rPr>
+                <w:lang w:val="nb-NO"/>
+              </w:rPr>
+              <w:t xml:space="preserve">atalog, nettbutikk, publisering. </w:t>
+            </w:r>
+            <w:r>
+              <w:t>Custom</w:t>
+            </w:r>
+            <w:r>
+              <w:t xml:space="preserve"> Membership </w:t>
+            </w:r>
+            <w:proofErr w:type="spellStart"/>
+            <w:r>
+              <w:t>og</w:t>
+            </w:r>
+            <w:proofErr w:type="spellEnd"/>
+            <w:r>
+              <w:t xml:space="preserve"> Profile provider.</w:t>
+            </w:r>
+          </w:p>
+          <w:p>
+            <w:pPr>
+              <w:spacing w:after="0" w:line="240" w:lineRule="auto"/>
+              <w:ind w:right="911"/>
+            </w:pPr>
+          </w:p>
+          <w:p>
+            <w:pPr>
+              <w:spacing w:after="0" w:line="240" w:lineRule="auto"/>
+              <w:ind w:right="911"/>
+              <w:rPr>
+                <w:lang w:val="nb-NO"/>
+              </w:rPr>
+            </w:pPr>
+            <w:r>
+              <w:rPr>
+                <w:lang w:val="nb-NO"/>
+              </w:rPr>
+              <w:t xml:space="preserve">Samarbeid med designere, brukergrupper, ulike redaksjoner </w:t>
+            </w:r>
+            <w:r>
+              <w:rPr>
+                <w:lang w:val="nb-NO"/>
+              </w:rPr>
+              <w:t>i</w:t>
+            </w:r>
+            <w:r>
+              <w:rPr>
+                <w:lang w:val="nb-NO"/>
+              </w:rPr>
+              <w:t xml:space="preserve"> forlaget</w:t>
+            </w:r>
+            <w:r>
+              <w:rPr>
+                <w:lang w:val="nb-NO"/>
+              </w:rPr>
+              <w:t xml:space="preserve"> og intern utviklingsgruppe.</w:t>
+            </w:r>
+          </w:p>
+          <w:p>
+            <w:pPr>
+              <w:spacing w:after="0" w:line="240" w:lineRule="auto"/>
+              <w:ind w:right="911"/>
+              <w:rPr>
+                <w:lang w:val="nb-NO"/>
+              </w:rPr>
+            </w:pPr>
+          </w:p>
+          <w:p>
+            <w:pPr>
+              <w:spacing w:after="0" w:line="240" w:lineRule="auto"/>
+              <w:ind w:right="911"/>
             </w:pPr>
             <w:r>
               <w:t>ASP.NET 3.5</w:t>
@@ -2927,7 +3480,6 @@
             <w:pPr>
               <w:spacing w:after="0"/>
               <w:rPr>
-                <w:b/>
                 <w:lang w:val="nb-NO"/>
               </w:rPr>
             </w:pPr>
@@ -2951,18 +3503,87 @@
               </w:rPr>
               <w:br/>
             </w:r>
-            <w:r>
-              <w:rPr>
-                <w:lang w:val="nb-NO"/>
-              </w:rPr>
-              <w:t xml:space="preserve">Modellering av  planlagte produkter for å forbedre budsjettering og følge opp </w:t>
-            </w:r>
-            <w:r>
-              <w:rPr>
+          </w:p>
+          <w:p>
+            <w:pPr>
+              <w:spacing w:after="0"/>
+              <w:rPr>
+                <w:b/>
+                <w:lang w:val="nb-NO"/>
+              </w:rPr>
+            </w:pPr>
+            <w:r>
+              <w:rPr>
+                <w:b/>
                 <w:lang w:val="nb-NO"/>
               </w:rPr>
               <w:lastRenderedPageBreak/>
-              <w:t>redaksjonelt arbeid på en mer effektiv måte.  ASP.NET, Oracle, C#, XML, Excel. Integrert i det interne forlagssystemet Sparta (se lenger ned)</w:t>
+              <w:t xml:space="preserve">Rolle: </w:t>
+            </w:r>
+            <w:r>
+              <w:rPr>
+                <w:b/>
+                <w:lang w:val="nb-NO"/>
+              </w:rPr>
+              <w:t>Arkitekt, konsulent</w:t>
+            </w:r>
+            <w:r>
+              <w:rPr>
+                <w:b/>
+                <w:lang w:val="nb-NO"/>
+              </w:rPr>
+              <w:t xml:space="preserve"> og utvikler</w:t>
+            </w:r>
+          </w:p>
+          <w:p>
+            <w:pPr>
+              <w:spacing w:after="0"/>
+              <w:rPr>
+                <w:lang w:val="nb-NO"/>
+              </w:rPr>
+            </w:pPr>
+          </w:p>
+          <w:p>
+            <w:pPr>
+              <w:spacing w:after="0"/>
+              <w:rPr>
+                <w:lang w:val="nb-NO"/>
+              </w:rPr>
+            </w:pPr>
+            <w:r>
+              <w:rPr>
+                <w:lang w:val="nb-NO"/>
+              </w:rPr>
+              <w:t>Dette var et prosjekt med brukergrupper, fagspesialistgrupper, og jeg som arkitekt og utvikler for denne modulen. Sambeid med intern utviklingsgruppe hos kunde for integrasjone med det interne forlagssystemet «Sparta».</w:t>
+            </w:r>
+          </w:p>
+          <w:p>
+            <w:pPr>
+              <w:spacing w:after="0"/>
+              <w:rPr>
+                <w:lang w:val="nb-NO"/>
+              </w:rPr>
+            </w:pPr>
+            <w:r>
+              <w:rPr>
+                <w:lang w:val="nb-NO"/>
+              </w:rPr>
+              <w:t>Modellering av  planlagte produkter for å forbedre budsjettering og følge opp redaksjonelt arbeid på en mer effektiv måte.  ASP.NET, Oracle, C#, XML, Excel.</w:t>
+            </w:r>
+          </w:p>
+          <w:p>
+            <w:pPr>
+              <w:spacing w:after="0"/>
+              <w:rPr>
+                <w:b/>
+                <w:lang w:val="nb-NO"/>
+              </w:rPr>
+            </w:pPr>
+            <w:r>
+              <w:rPr>
+                <w:lang w:val="nb-NO"/>
+              </w:rPr>
+              <w:t xml:space="preserve"> </w:t>
             </w:r>
           </w:p>
         </w:tc>
@@ -3042,6 +3663,51 @@
             <w:pPr>
               <w:spacing w:after="0"/>
               <w:rPr>
+                <w:b/>
+                <w:lang w:val="nb-NO"/>
+              </w:rPr>
+            </w:pPr>
+            <w:r>
+              <w:rPr>
+                <w:b/>
+                <w:lang w:val="nb-NO"/>
+              </w:rPr>
+              <w:t xml:space="preserve">Rolle: </w:t>
+            </w:r>
+            <w:r>
+              <w:rPr>
+                <w:b/>
+                <w:lang w:val="nb-NO"/>
+              </w:rPr>
+              <w:t>K</w:t>
+            </w:r>
+            <w:r>
+              <w:rPr>
+                <w:b/>
+                <w:lang w:val="nb-NO"/>
+              </w:rPr>
+              <w:t>onsulent</w:t>
+            </w:r>
+            <w:r>
+              <w:rPr>
+                <w:b/>
+                <w:lang w:val="nb-NO"/>
+              </w:rPr>
+              <w:t xml:space="preserve"> og utvikler</w:t>
+            </w:r>
+          </w:p>
+          <w:p>
+            <w:pPr>
+              <w:spacing w:after="0"/>
+              <w:rPr>
+                <w:lang w:val="nb-NO"/>
+              </w:rPr>
+            </w:pPr>
+          </w:p>
+          <w:p>
+            <w:pPr>
+              <w:spacing w:after="0"/>
+              <w:rPr>
                 <w:lang w:val="nb-NO"/>
               </w:rPr>
             </w:pPr>
@@ -3198,6 +3864,52 @@
                 <w:lang w:val="nb-NO"/>
               </w:rPr>
             </w:pPr>
+          </w:p>
+          <w:p>
+            <w:pPr>
+              <w:spacing w:after="0"/>
+              <w:rPr>
+                <w:b/>
+                <w:lang w:val="nb-NO"/>
+              </w:rPr>
+            </w:pPr>
+            <w:r>
+              <w:rPr>
+                <w:b/>
+                <w:lang w:val="nb-NO"/>
+              </w:rPr>
+              <w:t xml:space="preserve">Rolle: </w:t>
+            </w:r>
+            <w:r>
+              <w:rPr>
+                <w:b/>
+                <w:lang w:val="nb-NO"/>
+              </w:rPr>
+              <w:t>Konsulent</w:t>
+            </w:r>
+            <w:r>
+              <w:rPr>
+                <w:b/>
+                <w:lang w:val="nb-NO"/>
+              </w:rPr>
+              <w:t xml:space="preserve"> og utvikler</w:t>
+            </w:r>
+          </w:p>
+          <w:p>
+            <w:pPr>
+              <w:spacing w:after="0" w:line="240" w:lineRule="auto"/>
+              <w:rPr>
+                <w:lang w:val="nb-NO"/>
+              </w:rPr>
+            </w:pPr>
+          </w:p>
+          <w:p>
+            <w:pPr>
+              <w:spacing w:after="0" w:line="240" w:lineRule="auto"/>
+              <w:rPr>
+                <w:lang w:val="nb-NO"/>
+              </w:rPr>
+            </w:pPr>
             <w:r>
               <w:rPr>
                 <w:lang w:val="nb-NO"/>
@@ -3330,6 +4042,60 @@
                 <w:lang w:val="nb-NO"/>
               </w:rPr>
               <w:t>Cappelen Damm, Oslo, Forkalkylemodul</w:t>
+            </w:r>
+          </w:p>
+          <w:p>
+            <w:pPr>
+              <w:spacing w:after="0"/>
+              <w:rPr>
+                <w:rFonts w:ascii="Arial" w:eastAsia="Arial" w:hAnsi="Arial" w:cs="Arial"/>
+                <w:b/>
+                <w:lang w:val="nb-NO"/>
+              </w:rPr>
+            </w:pPr>
+          </w:p>
+          <w:p>
+            <w:pPr>
+              <w:spacing w:after="0"/>
+              <w:rPr>
+                <w:b/>
+                <w:lang w:val="nb-NO"/>
+              </w:rPr>
+            </w:pPr>
+            <w:r>
+              <w:rPr>
+                <w:b/>
+                <w:lang w:val="nb-NO"/>
+              </w:rPr>
+              <w:t xml:space="preserve">Rolle: </w:t>
+            </w:r>
+            <w:r>
+              <w:rPr>
+                <w:b/>
+                <w:lang w:val="nb-NO"/>
+              </w:rPr>
+              <w:t>Konsulent</w:t>
+            </w:r>
+            <w:r>
+              <w:rPr>
+                <w:b/>
+                <w:lang w:val="nb-NO"/>
+              </w:rPr>
+              <w:t>, arkitekt og utvikler</w:t>
+            </w:r>
+          </w:p>
+          <w:p>
+            <w:pPr>
+              <w:spacing w:before="240" w:after="0"/>
+              <w:rPr>
+                <w:lang w:val="nb-NO"/>
+              </w:rPr>
+            </w:pPr>
+            <w:r>
+              <w:rPr>
+                <w:lang w:val="nb-NO"/>
+              </w:rPr>
+              <w:t>Dette var et prosjekt med fagspesialister, brukergrupper og samarbeid med kundens faste utviklere.</w:t>
             </w:r>
           </w:p>
           <w:p>
@@ -3480,6 +4246,30 @@
             <w:pPr>
               <w:spacing w:line="259" w:lineRule="auto"/>
               <w:rPr>
+                <w:b/>
+                <w:lang w:val="nb-NO"/>
+              </w:rPr>
+            </w:pPr>
+            <w:r>
+              <w:rPr>
+                <w:b/>
+                <w:lang w:val="nb-NO"/>
+              </w:rPr>
+              <w:t>Rolle: Utvikler</w:t>
+            </w:r>
+          </w:p>
+          <w:p>
+            <w:pPr>
+              <w:spacing w:line="259" w:lineRule="auto"/>
+              <w:rPr>
+                <w:lang w:val="nb-NO"/>
+              </w:rPr>
+            </w:pPr>
+          </w:p>
+          <w:p>
+            <w:pPr>
+              <w:spacing w:line="259" w:lineRule="auto"/>
+              <w:rPr>
                 <w:lang w:val="nb-NO"/>
               </w:rPr>
             </w:pPr>
@@ -3498,6 +4288,7 @@
               <w:rPr>
                 <w:lang w:val="nb-NO"/>
               </w:rPr>
+              <w:lastRenderedPageBreak/>
               <w:t>Vedlikehold og videreutvikling av ASP.NET og ASP Classic applikasjoner</w:t>
             </w:r>
             <w:r>
@@ -3540,6 +4331,7 @@
               <w:spacing w:line="259" w:lineRule="auto"/>
             </w:pPr>
             <w:r>
+              <w:lastRenderedPageBreak/>
               <w:t>2005­01</w:t>
             </w:r>
           </w:p>
@@ -3612,6 +4404,22 @@
             <w:pPr>
               <w:ind w:right="410"/>
               <w:rPr>
+                <w:b/>
+                <w:lang w:val="nb-NO"/>
+              </w:rPr>
+            </w:pPr>
+            <w:r>
+              <w:rPr>
+                <w:b/>
+                <w:lang w:val="nb-NO"/>
+              </w:rPr>
+              <w:t>Rolle: utvikler</w:t>
+            </w:r>
+          </w:p>
+          <w:p>
+            <w:pPr>
+              <w:ind w:right="410"/>
+              <w:rPr>
                 <w:lang w:val="nb-NO"/>
               </w:rPr>
             </w:pPr>
@@ -3714,7 +4522,6 @@
               <w:spacing w:line="259" w:lineRule="auto"/>
             </w:pPr>
             <w:r>
-              <w:lastRenderedPageBreak/>
               <w:t>2004­07</w:t>
             </w:r>
           </w:p>
@@ -3787,6 +4594,22 @@
             <w:pPr>
               <w:spacing w:line="259" w:lineRule="auto"/>
               <w:rPr>
+                <w:b/>
+                <w:lang w:val="nb-NO"/>
+              </w:rPr>
+            </w:pPr>
+            <w:r>
+              <w:rPr>
+                <w:b/>
+                <w:lang w:val="nb-NO"/>
+              </w:rPr>
+              <w:t>Rolle: utvikler</w:t>
+            </w:r>
+          </w:p>
+          <w:p>
+            <w:pPr>
+              <w:spacing w:line="259" w:lineRule="auto"/>
+              <w:rPr>
                 <w:lang w:val="nb-NO"/>
               </w:rPr>
             </w:pPr>
@@ -3965,6 +4788,22 @@
             <w:pPr>
               <w:spacing w:line="259" w:lineRule="auto"/>
               <w:rPr>
+                <w:b/>
+                <w:lang w:val="nb-NO"/>
+              </w:rPr>
+            </w:pPr>
+            <w:r>
+              <w:rPr>
+                <w:b/>
+                <w:lang w:val="nb-NO"/>
+              </w:rPr>
+              <w:t>Rolle: Utvikler</w:t>
+            </w:r>
+          </w:p>
+          <w:p>
+            <w:pPr>
+              <w:spacing w:line="259" w:lineRule="auto"/>
+              <w:rPr>
                 <w:lang w:val="nb-NO"/>
               </w:rPr>
             </w:pPr>
@@ -4101,6 +4940,22 @@
             <w:pPr>
               <w:spacing w:line="259" w:lineRule="auto"/>
               <w:rPr>
+                <w:b/>
+                <w:lang w:val="nb-NO"/>
+              </w:rPr>
+            </w:pPr>
+            <w:r>
+              <w:rPr>
+                <w:b/>
+                <w:lang w:val="nb-NO"/>
+              </w:rPr>
+              <w:t>Rolle: utvikler</w:t>
+            </w:r>
+          </w:p>
+          <w:p>
+            <w:pPr>
+              <w:spacing w:line="259" w:lineRule="auto"/>
+              <w:rPr>
                 <w:lang w:val="nb-NO"/>
               </w:rPr>
             </w:pPr>
@@ -4186,6 +5041,7 @@
               <w:spacing w:line="259" w:lineRule="auto"/>
             </w:pPr>
             <w:r>
+              <w:lastRenderedPageBreak/>
               <w:t>2002­01</w:t>
             </w:r>
           </w:p>
@@ -4257,6 +5113,87 @@
           <w:p>
             <w:pPr>
               <w:rPr>
+                <w:b/>
+                <w:lang w:val="nb-NO"/>
+              </w:rPr>
+            </w:pPr>
+            <w:r>
+              <w:rPr>
+                <w:b/>
+                <w:lang w:val="nb-NO"/>
+              </w:rPr>
+              <w:t xml:space="preserve">Rolle: </w:t>
+            </w:r>
+            <w:r>
+              <w:rPr>
+                <w:b/>
+                <w:lang w:val="nb-NO"/>
+              </w:rPr>
+              <w:t>Konsulent, arkitekt og utvikler</w:t>
+            </w:r>
+          </w:p>
+          <w:p>
+            <w:pPr>
+              <w:rPr>
+                <w:lang w:val="nb-NO"/>
+              </w:rPr>
+            </w:pPr>
+          </w:p>
+          <w:p>
+            <w:pPr>
+              <w:rPr>
+                <w:lang w:val="nb-NO"/>
+              </w:rPr>
+            </w:pPr>
+            <w:r>
+              <w:rPr>
+                <w:lang w:val="nb-NO"/>
+              </w:rPr>
+              <w:t xml:space="preserve">Dette var et </w:t>
+            </w:r>
+            <w:r>
+              <w:rPr>
+                <w:lang w:val="nb-NO"/>
+              </w:rPr>
+              <w:t xml:space="preserve">stort </w:t>
+            </w:r>
+            <w:r>
+              <w:rPr>
+                <w:lang w:val="nb-NO"/>
+              </w:rPr>
+              <w:t>prosjekt med fagspesialister, brukergrupper og samarbeid med kundens faste utviklere.</w:t>
+            </w:r>
+          </w:p>
+          <w:p>
+            <w:pPr>
+              <w:rPr>
+                <w:lang w:val="nb-NO"/>
+              </w:rPr>
+            </w:pPr>
+          </w:p>
+          <w:p>
+            <w:pPr>
+              <w:rPr>
+                <w:lang w:val="nb-NO"/>
+              </w:rPr>
+            </w:pPr>
+            <w:r>
+              <w:rPr>
+                <w:lang w:val="nb-NO"/>
+              </w:rPr>
+              <w:t>Jeg var ansvarlig for applikasjonsarkitektur og utvikling.</w:t>
+            </w:r>
+          </w:p>
+          <w:p>
+            <w:pPr>
+              <w:rPr>
+                <w:lang w:val="nb-NO"/>
+              </w:rPr>
+            </w:pPr>
+          </w:p>
+          <w:p>
+            <w:pPr>
+              <w:rPr>
                 <w:lang w:val="nb-NO"/>
               </w:rPr>
             </w:pPr>
@@ -4446,6 +5383,81 @@
           <w:p>
             <w:pPr>
               <w:rPr>
+                <w:b/>
+                <w:lang w:val="nb-NO"/>
+              </w:rPr>
+            </w:pPr>
+            <w:r>
+              <w:rPr>
+                <w:b/>
+                <w:lang w:val="nb-NO"/>
+              </w:rPr>
+              <w:t xml:space="preserve">Rolle: </w:t>
+            </w:r>
+            <w:r>
+              <w:rPr>
+                <w:b/>
+                <w:lang w:val="nb-NO"/>
+              </w:rPr>
+              <w:t>Konsulent, arkitekt og utvikler</w:t>
+            </w:r>
+          </w:p>
+          <w:p>
+            <w:pPr>
+              <w:rPr>
+                <w:lang w:val="nb-NO"/>
+              </w:rPr>
+            </w:pPr>
+          </w:p>
+          <w:p>
+            <w:pPr>
+              <w:rPr>
+                <w:lang w:val="nb-NO"/>
+              </w:rPr>
+            </w:pPr>
+            <w:r>
+              <w:rPr>
+                <w:lang w:val="nb-NO"/>
+              </w:rPr>
+              <w:t>Dette var et stort prosjekt med fagspesialister, brukergrupper og samarb</w:t>
+            </w:r>
+            <w:r>
+              <w:rPr>
+                <w:lang w:val="nb-NO"/>
+              </w:rPr>
+              <w:t>eid med kundens faste utviklere i tillegg til integrasjon mot stormaskin-miljø i Sverige.</w:t>
+            </w:r>
+          </w:p>
+          <w:p>
+            <w:pPr>
+              <w:rPr>
+                <w:lang w:val="nb-NO"/>
+              </w:rPr>
+            </w:pPr>
+          </w:p>
+          <w:p>
+            <w:pPr>
+              <w:rPr>
+                <w:lang w:val="nb-NO"/>
+              </w:rPr>
+            </w:pPr>
+            <w:r>
+              <w:rPr>
+                <w:lang w:val="nb-NO"/>
+              </w:rPr>
+              <w:t>Jeg var ansvarlig for applikasjonsarkitektur og utvikling.</w:t>
+            </w:r>
+          </w:p>
+          <w:p>
+            <w:pPr>
+              <w:rPr>
+                <w:lang w:val="nb-NO"/>
+              </w:rPr>
+            </w:pPr>
+          </w:p>
+          <w:p>
+            <w:pPr>
+              <w:rPr>
                 <w:lang w:val="nb-NO"/>
               </w:rPr>
             </w:pPr>
@@ -4496,27 +5508,34 @@
           <w:p>
             <w:pPr>
               <w:spacing w:line="259" w:lineRule="auto"/>
-            </w:pPr>
-            <w:r>
+              <w:rPr>
+                <w:lang w:val="nb-NO"/>
+              </w:rPr>
+            </w:pPr>
+            <w:r>
+              <w:rPr>
+                <w:lang w:val="nb-NO"/>
+              </w:rPr>
               <w:t>Oracle</w:t>
             </w:r>
           </w:p>
           <w:p>
             <w:pPr>
               <w:spacing w:line="259" w:lineRule="auto"/>
-            </w:pPr>
-            <w:r>
-              <w:t xml:space="preserve">Teams ­ DAM system </w:t>
-            </w:r>
-            <w:proofErr w:type="spellStart"/>
-            <w:r>
-              <w:t>fra</w:t>
-            </w:r>
-            <w:proofErr w:type="spellEnd"/>
-            <w:r>
-              <w:t xml:space="preserve"> Artesia</w:t>
-            </w:r>
-            <w:r>
+              <w:rPr>
+                <w:lang w:val="nb-NO"/>
+              </w:rPr>
+            </w:pPr>
+            <w:r>
+              <w:rPr>
+                <w:lang w:val="nb-NO"/>
+              </w:rPr>
+              <w:t>Teams ­ DAM system fra Artesia</w:t>
+            </w:r>
+            <w:r>
+              <w:rPr>
+                <w:lang w:val="nb-NO"/>
+              </w:rPr>
               <w:br/>
             </w:r>
           </w:p>
@@ -4541,7 +5560,6 @@
               <w:spacing w:line="259" w:lineRule="auto"/>
             </w:pPr>
             <w:r>
-              <w:lastRenderedPageBreak/>
               <w:t>1999­10</w:t>
             </w:r>
           </w:p>
@@ -4614,6 +5632,22 @@
             <w:pPr>
               <w:ind w:right="1341"/>
               <w:rPr>
+                <w:b/>
+                <w:lang w:val="nb-NO"/>
+              </w:rPr>
+            </w:pPr>
+            <w:r>
+              <w:rPr>
+                <w:b/>
+                <w:lang w:val="nb-NO"/>
+              </w:rPr>
+              <w:t>Rolle: utvikler</w:t>
+            </w:r>
+          </w:p>
+          <w:p>
+            <w:pPr>
+              <w:ind w:right="1341"/>
+              <w:rPr>
                 <w:lang w:val="nb-NO"/>
               </w:rPr>
             </w:pPr>
@@ -4779,6 +5813,22 @@
             <w:pPr>
               <w:spacing w:line="259" w:lineRule="auto"/>
               <w:rPr>
+                <w:b/>
+                <w:lang w:val="nb-NO"/>
+              </w:rPr>
+            </w:pPr>
+            <w:r>
+              <w:rPr>
+                <w:b/>
+                <w:lang w:val="nb-NO"/>
+              </w:rPr>
+              <w:t>Rolle: utvikler</w:t>
+            </w:r>
+          </w:p>
+          <w:p>
+            <w:pPr>
+              <w:spacing w:line="259" w:lineRule="auto"/>
+              <w:rPr>
                 <w:lang w:val="nb-NO"/>
               </w:rPr>
             </w:pPr>
@@ -4872,6 +5922,7 @@
               <w:spacing w:line="259" w:lineRule="auto"/>
             </w:pPr>
             <w:r>
+              <w:lastRenderedPageBreak/>
               <w:t>1999­01</w:t>
             </w:r>
           </w:p>
@@ -4944,6 +5995,22 @@
             <w:pPr>
               <w:spacing w:line="259" w:lineRule="auto"/>
               <w:rPr>
+                <w:b/>
+                <w:lang w:val="nb-NO"/>
+              </w:rPr>
+            </w:pPr>
+            <w:r>
+              <w:rPr>
+                <w:b/>
+                <w:lang w:val="nb-NO"/>
+              </w:rPr>
+              <w:t>Rolle: utvikler</w:t>
+            </w:r>
+          </w:p>
+          <w:p>
+            <w:pPr>
+              <w:spacing w:line="259" w:lineRule="auto"/>
+              <w:rPr>
                 <w:lang w:val="nb-NO"/>
               </w:rPr>
             </w:pPr>
@@ -4957,19 +6024,34 @@
           <w:p>
             <w:pPr>
               <w:spacing w:line="259" w:lineRule="auto"/>
-            </w:pPr>
-            <w:r>
+              <w:rPr>
+                <w:lang w:val="nb-NO"/>
+              </w:rPr>
+            </w:pPr>
+            <w:r>
+              <w:rPr>
+                <w:lang w:val="nb-NO"/>
+              </w:rPr>
               <w:t>ASP Classic</w:t>
             </w:r>
           </w:p>
           <w:p>
             <w:pPr>
               <w:spacing w:line="259" w:lineRule="auto"/>
-            </w:pPr>
-            <w:r>
+              <w:rPr>
+                <w:lang w:val="nb-NO"/>
+              </w:rPr>
+            </w:pPr>
+            <w:r>
+              <w:rPr>
+                <w:lang w:val="nb-NO"/>
+              </w:rPr>
               <w:t>Oracle</w:t>
             </w:r>
             <w:r>
+              <w:rPr>
+                <w:lang w:val="nb-NO"/>
+              </w:rPr>
               <w:br/>
             </w:r>
           </w:p>
@@ -5068,6 +6150,22 @@
             <w:pPr>
               <w:spacing w:before="240"/>
               <w:rPr>
+                <w:b/>
+                <w:lang w:val="nb-NO"/>
+              </w:rPr>
+            </w:pPr>
+            <w:r>
+              <w:rPr>
+                <w:b/>
+                <w:lang w:val="nb-NO"/>
+              </w:rPr>
+              <w:t>Rolle: utvikler</w:t>
+            </w:r>
+          </w:p>
+          <w:p>
+            <w:pPr>
+              <w:spacing w:before="240"/>
+              <w:rPr>
                 <w:lang w:val="nb-NO"/>
               </w:rPr>
             </w:pPr>
@@ -5099,22 +6197,23 @@
           <w:p>
             <w:pPr>
               <w:spacing w:line="259" w:lineRule="auto"/>
-            </w:pPr>
-            <w:r>
-              <w:t xml:space="preserve">Microsoft </w:t>
-            </w:r>
-            <w:proofErr w:type="spellStart"/>
-            <w:r>
-              <w:t>Sql</w:t>
-            </w:r>
-            <w:proofErr w:type="spellEnd"/>
-            <w:r>
-              <w:t xml:space="preserve"> Server, ASP Classic</w:t>
-            </w:r>
-          </w:p>
-          <w:p>
-            <w:pPr>
-              <w:spacing w:line="259" w:lineRule="auto"/>
+              <w:rPr>
+                <w:lang w:val="nb-NO"/>
+              </w:rPr>
+            </w:pPr>
+            <w:r>
+              <w:rPr>
+                <w:lang w:val="nb-NO"/>
+              </w:rPr>
+              <w:t>Microsoft Sql Server, ASP Classic</w:t>
+            </w:r>
+          </w:p>
+          <w:p>
+            <w:pPr>
+              <w:spacing w:line="259" w:lineRule="auto"/>
+              <w:rPr>
+                <w:lang w:val="nb-NO"/>
+              </w:rPr>
             </w:pPr>
           </w:p>
         </w:tc>
@@ -5210,6 +6309,22 @@
             <w:pPr>
               <w:spacing w:line="259" w:lineRule="auto"/>
               <w:rPr>
+                <w:b/>
+                <w:lang w:val="nb-NO"/>
+              </w:rPr>
+            </w:pPr>
+            <w:r>
+              <w:rPr>
+                <w:b/>
+                <w:lang w:val="nb-NO"/>
+              </w:rPr>
+              <w:t>Rolle: Utvikler, konsulent og arkitekt</w:t>
+            </w:r>
+          </w:p>
+          <w:p>
+            <w:pPr>
+              <w:spacing w:line="259" w:lineRule="auto"/>
+              <w:rPr>
                 <w:lang w:val="nb-NO"/>
               </w:rPr>
             </w:pPr>
@@ -5342,6 +6457,55 @@
             </w:pPr>
             <w:r>
               <w:rPr>
+                <w:b/>
+                <w:lang w:val="nb-NO"/>
+              </w:rPr>
+              <w:t xml:space="preserve">Rolle: </w:t>
+            </w:r>
+            <w:r>
+              <w:rPr>
+                <w:b/>
+                <w:lang w:val="nb-NO"/>
+              </w:rPr>
+              <w:t>Team lead</w:t>
+            </w:r>
+            <w:r>
+              <w:rPr>
+                <w:b/>
+                <w:lang w:val="nb-NO"/>
+              </w:rPr>
+              <w:t xml:space="preserve">, </w:t>
+            </w:r>
+            <w:r>
+              <w:rPr>
+                <w:b/>
+                <w:lang w:val="nb-NO"/>
+              </w:rPr>
+              <w:t>a</w:t>
+            </w:r>
+            <w:r>
+              <w:rPr>
+                <w:b/>
+                <w:lang w:val="nb-NO"/>
+              </w:rPr>
+              <w:t>rkitekt</w:t>
+            </w:r>
+            <w:r>
+              <w:rPr>
+                <w:b/>
+                <w:lang w:val="nb-NO"/>
+              </w:rPr>
+              <w:t xml:space="preserve"> og utvikler</w:t>
+            </w:r>
+          </w:p>
+          <w:p>
+            <w:pPr>
+              <w:rPr>
+                <w:lang w:val="nb-NO"/>
+              </w:rPr>
+            </w:pPr>
+            <w:r>
+              <w:rPr>
                 <w:lang w:val="nb-NO"/>
               </w:rPr>
               <w:t>Ledet en gruppe på 6 utviklere i programvarehuset Norsk Systemutvikling, produsent av biblioteksystemet Mikromarc.</w:t>
@@ -5501,6 +6665,21 @@
           <w:p>
             <w:pPr>
               <w:rPr>
+                <w:b/>
+                <w:lang w:val="nb-NO"/>
+              </w:rPr>
+            </w:pPr>
+            <w:r>
+              <w:rPr>
+                <w:b/>
+                <w:lang w:val="nb-NO"/>
+              </w:rPr>
+              <w:t xml:space="preserve">Rolle: utvikler </w:t>
+            </w:r>
+          </w:p>
+          <w:p>
+            <w:pPr>
+              <w:rPr>
                 <w:lang w:val="nb-NO"/>
               </w:rPr>
             </w:pPr>
@@ -5655,11 +6834,24 @@
                 <w:lang w:val="nb-NO"/>
               </w:rPr>
             </w:pPr>
-            <w:r>
-              <w:rPr>
-                <w:lang w:val="nb-NO"/>
-              </w:rPr>
-              <w:lastRenderedPageBreak/>
+          </w:p>
+          <w:p>
+            <w:pPr>
+              <w:rPr>
+                <w:lang w:val="nb-NO"/>
+              </w:rPr>
+            </w:pPr>
+            <w:r>
+              <w:rPr>
+                <w:b/>
+                <w:lang w:val="nb-NO"/>
+              </w:rPr>
+              <w:t>Rolle: konsulent og utvikler</w:t>
+            </w:r>
+            <w:r>
+              <w:rPr>
+                <w:lang w:val="nb-NO"/>
+              </w:rPr>
               <w:br/>
             </w:r>
             <w:r>
@@ -6034,7 +7226,10 @@
       <w:t>CV Geir Seierstad</w:t>
     </w:r>
     <w:r>
-      <w:t>. 2016-05-25</w:t>
+      <w:t>. 2016-05</w:t>
+    </w:r>
+    <w:r>
+      <w:t>-26</w:t>
     </w:r>
     <w:r>
       <w:t xml:space="preserve">. Side </w:t>
@@ -6052,7 +7247,7 @@
       <w:rPr>
         <w:noProof/>
       </w:rPr>
-      <w:t>2</w:t>
+      <w:t>3</w:t>
     </w:r>
     <w:r>
       <w:rPr>
@@ -7477,7 +8672,7 @@
 </file>
 
 <file path=customXml/itemProps1.xml><?xml version="1.0" encoding="utf-8"?>
-<ds:datastoreItem xmlns:ds="http://schemas.openxmlformats.org/officeDocument/2006/customXml" ds:itemID="{2E971525-D901-48C8-B079-0B0E1BA3270D}">
+<ds:datastoreItem xmlns:ds="http://schemas.openxmlformats.org/officeDocument/2006/customXml" ds:itemID="{0C5A52B1-B6C9-423E-A926-3B0E889507BC}">
   <ds:schemaRefs>
     <ds:schemaRef ds:uri="http://schemas.openxmlformats.org/officeDocument/2006/bibliography"/>
   </ds:schemaRefs>

</xml_diff>